<commit_message>
Version of paper submitted to EPB
</commit_message>
<xml_diff>
--- a/paper/Manuscript-Data-Package.docx
+++ b/paper/Manuscript-Data-Package.docx
@@ -1157,13 +1157,7 @@
         <w:t xml:space="preserve"> </w:t>
       </w:r>
       <w:r>
-        <w:t xml:space="preserve">decision</w:t>
-      </w:r>
-      <w:r>
-        <w:t xml:space="preserve"> </w:t>
-      </w:r>
-      <w:r>
-        <w:t xml:space="preserve">making</w:t>
+        <w:t xml:space="preserve">decision-making</w:t>
       </w:r>
       <w:r>
         <w:t xml:space="preserve"> </w:t>
@@ -1445,7 +1439,7 @@
         <w:t xml:space="preserve"> </w:t>
       </w:r>
       <w:r>
-        <w:t xml:space="preserve">TTM’s</w:t>
+        <w:t xml:space="preserve">TTMs</w:t>
       </w:r>
       <w:r>
         <w:t xml:space="preserve"> </w:t>
@@ -1624,7 +1618,7 @@
         <w:pStyle w:val="FirstParagraph"/>
       </w:pPr>
       <w:r>
-        <w:t xml:space="preserve">The objective of this paper is to describe the {canaccessR} open data package. Its main contents are a set of public transit travel time matrices (TTM) estimates to employment and groceries stores from the 12 largest Canadian metropolitan areas in 2019 and 2023, representing approximately 55% of the Canadian population. The results are provided at the Dissemination Areas (DA)</w:t>
+        <w:t xml:space="preserve">The objective of this paper is to describe the {canaccessR} open data package. Its main contents are a set of public transit travel time matrices (TTM) estimates to employment and grocery stores from the 12 largest Canadian metropolitan areas in 2019 and 2023, representing approximately 55% of the Canadian population. The results are provided at the Dissemination Areas (DA)</w:t>
       </w:r>
       <w:r>
         <w:t xml:space="preserve"> </w:t>
@@ -1690,7 +1684,7 @@
         <w:t xml:space="preserve">(Soukhov and Páez 2023)</w:t>
       </w:r>
       <w:r>
-        <w:t xml:space="preserve">. However, despite these initiatives, pre-processed and available data that allow for the ease estimation of accessibility indicators are still scarce. Within this context, we expect to help filling this gap by the processing raw into user-ready data and making them publicly available to advance knowledge on the field. Our main contribution is to provide analysis-ready data for Canada’s largest cities on the topic of transportation accessibility, thus making urban analytics in the country more accessible and contributing to future research and data-driven decision making.</w:t>
+        <w:t xml:space="preserve">. However, despite these initiatives, readily available pre-processed data that facilitate the estimation of accessibility indicators remain scarce. Within this context, we aim to help fill this gap by processing raw data into user-ready formats and making them publicly available to advance knowledge in the field. Our main contribution is to provide analysis-ready transportation accessibility data for Canada’s largest cities, thus making urban analytics in the country more accessible and contributing to future research and data-driven decision-making.</w:t>
       </w:r>
     </w:p>
     <w:p>
@@ -1698,7 +1692,7 @@
         <w:pStyle w:val="BodyText"/>
       </w:pPr>
       <w:r>
-        <w:t xml:space="preserve">The package’s main audiences are Canadian researchers in urban planning and transportation and transportation system agencies. We anticipate three primary uses for the open data product (ODP) described in this paper. First, the datasets allow for static assessment of the level of public transit accessibility across the country’s largest cities before and after the COVID-19 pandemic. In other words, {canaccessR} makes it easier for those interested in comparing cities regarding their level of public transit accessibility to essential destinations (such as employment centers and groceries stores) to do so. Second, the temporal and spatial characters of the datasets made available here allow researchers to evaluate accessibility changes through time and across space within the largest Canadian urban areas. Third, as is now common practice in transportation accessibility research, used as inputs, these estimates can substantiate broader investigations on transportation justice and equity</w:t>
+        <w:t xml:space="preserve">The package’s main audiences are Canadian researchers in urban planning and transportation and transportation system agencies. We anticipate three primary uses for the open data product (ODP) described in this paper. First, the datasets allow for static assessment of the level of public transit accessibility across the country’s largest cities before and after the COVID-19 pandemic. In other words, {canaccessR} makes it easier for those interested in comparing cities regarding their level of public transit accessibility to essential destinations (such as employment centers and grocery stores) to do so. Second, the temporal and spatial characters of the datasets made available here allow researchers to evaluate accessibility changes through time and across space within the largest Canadian urban areas. Third, as is now common practice in transportation accessibility research, used as inputs, these estimates can substantiate broader investigations on transportation justice and equity</w:t>
       </w:r>
       <w:r>
         <w:t xml:space="preserve"> </w:t>
@@ -1707,7 +1701,7 @@
         <w:t xml:space="preserve">(Higgins et al. 2021; Humberto 2023; Pereira, Braga, et al. 2021)</w:t>
       </w:r>
       <w:r>
-        <w:t xml:space="preserve">. For example, the TTM estimates allow for evaluating the evolution of public transit’s accessibility by income or spatial distribution across all Dissemination Areas (DA’s) of each of the 12 cities in the sample</w:t>
+        <w:t xml:space="preserve">. For example, the TTM estimates allow for evaluating the evolution of public transit’s accessibility by income or spatial distribution across all Dissemination Areas (DAs) of each of the 12 cities in the sample</w:t>
       </w:r>
       <w:r>
         <w:t xml:space="preserve"> </w:t>
@@ -1724,7 +1718,7 @@
         <w:pStyle w:val="BodyText"/>
       </w:pPr>
       <w:r>
-        <w:t xml:space="preserve">Besides this introduction, we organize this paper as follows. The next section contains a description of the data sources we used to construct the data package. Then, we recount the data processing necessary to create the package. Next, we go through the main contents of the data package, i.e., the travel time matrices estimated through our analysis. We present some basic descriptive statistics of these datasets, and elucidate how one can use them in accessibility analysis. Finally, we conclude by explaining how we expect {canaccessR} to contribute to the urban analytics and science community.</w:t>
+        <w:t xml:space="preserve">Besides this introduction, we organize this paper as follows: The next section contains a description of the data sources we used to construct the data package. Then, we recount the data processing necessary to create the package. Next, we go through the main contents of the data package, i.e., the travel time matrices estimated through our analysis. We present some basic descriptive statistics of these datasets and elucidate how one can use them in accessibility analysis. Finally, we conclude by explaining how we expect {canaccessR} to contribute to the urban analytics and science community.</w:t>
       </w:r>
     </w:p>
     <w:bookmarkEnd w:id="21"/>
@@ -1751,7 +1745,7 @@
         <w:pStyle w:val="FirstParagraph"/>
       </w:pPr>
       <w:r>
-        <w:t xml:space="preserve">The locations included in the data package comprise the 12 largest (population-wise) Census metropolitan areas (CMA’s) based on the 2016 Canadian Census</w:t>
+        <w:t xml:space="preserve">The locations included in the data package comprise the 12 largest (population-wise) census metropolitan areas (CMAs) based on the 2016 Canadian Census</w:t>
       </w:r>
       <w:r>
         <w:t xml:space="preserve"> </w:t>
@@ -1769,7 +1763,7 @@
         <w:footnoteReference w:id="22"/>
       </w:r>
       <w:r>
-        <w:t xml:space="preserve">.These locations are the surrunding Toronto, Montreal, Vancouver, Ottawa-Gatineau, Calgary, Edmonton, Quebec City, Winnipeg, Hamilton, Kitchener-Cambridge-Waterloo, London, and Halifax areas. We used four main data sources to construct the {canaccessR} data package: General Transit Feed Specification (GTFS), OpenStreetMap (OSM), DMTI’s Enhanced Points of Interest, and Statistics Canada Census data.</w:t>
+        <w:t xml:space="preserve">. These locations are the surrounding Toronto, Montreal, Vancouver, Ottawa-Gatineau, Calgary, Edmonton, Quebec City, Winnipeg, Hamilton, Kitchener-Cambridge-Waterloo, London, and Halifax areas. We used four main data sources to construct the {canaccessR} data package: General Transit Feed Specification (GTFS), OpenStreetMap (OSM), DMTI’s Enhanced Points of Interest, and Statistics Canada Census data.</w:t>
       </w:r>
     </w:p>
     <w:p>
@@ -1777,7 +1771,7 @@
         <w:pStyle w:val="BodyText"/>
       </w:pPr>
       <w:r>
-        <w:t xml:space="preserve">We manually collected and processed the GTFS files from all transit agencies within the selected CMA’s to use their information on the public transit schedule in 2019 and 2023.</w:t>
+        <w:t xml:space="preserve">We manually collected and processed the GTFS files from all transit agencies within the selected CMAs to use their information on the public transit schedule in 2019 and 2023.</w:t>
       </w:r>
       <w:r>
         <w:t xml:space="preserve"> </w:t>
@@ -1822,7 +1816,7 @@
         <w:t xml:space="preserve"> </w:t>
       </w:r>
       <w:r>
-        <w:t xml:space="preserve">and used its information on the spatial distribution of the population and the number of workplace locations (employment) across the CMA’s</w:t>
+        <w:t xml:space="preserve">and used its information on the spatial distribution of the population and the number of workplace locations (employment) across the CMAs</w:t>
       </w:r>
       <w:r>
         <w:t xml:space="preserve"> </w:t>
@@ -1840,7 +1834,7 @@
         <w:t xml:space="preserve"> </w:t>
       </w:r>
       <w:r>
-        <w:t xml:space="preserve">Finally, we gathered and cleaned the 2023 DMTI’s Enhanced Points of Interest dataset to obtain the location of the groceries stores within every urban area selected</w:t>
+        <w:t xml:space="preserve">Finally, we gathered and cleaned the 2023 DMTI’s Enhanced Points of Interest dataset to obtain the location of the grocery stores within every urban area selected</w:t>
       </w:r>
       <w:r>
         <w:t xml:space="preserve"> </w:t>
@@ -1870,10 +1864,7 @@
         <w:pStyle w:val="FirstParagraph"/>
       </w:pPr>
       <w:r>
-        <w:t xml:space="preserve">Using the {r5r} R package, we estimated public transit travel times for two destination types, grocery stores and jobs. For each amenity type, we chose a likely travel time and day of the week. We set a 15 minutes time window and the maximum trip duration to 120 minutes. The estimated times are the median of the 15 minute time window. For groceries stores, we set the departure date to a weekend afternoon and the departure time to between 12:00 PM to 12:15 PM on April 20, 2019 and April 22, 2023. For employment, we ran the analysis on a typical weekday morning rush-hour commute, more specifically 8:00 to 8:15 AM departure on Tuesday, April 16, 2019 and Tuesday, April 18, 2023</w:t>
-      </w:r>
-      <w:r>
-        <w:t xml:space="preserve"> </w:t>
+        <w:t xml:space="preserve">Using the {r5r} R package, we estimated public transit travel times for two destination types, grocery stores and jobs. For each amenity type, we chose a likely travel time and day of the week. We set a 15-minute time window and the maximum trip duration to 120 minutes. The estimated times are the median of the 15 minute time window. For grocery stores, we set the departure date to a weekend afternoon and the departure time to between 12:00 PM to 12:15 PM on April 20, 2019, and April 22, 2023. For employment, we ran the analysis on a typical weekday morning rush-hour commute, more specifically 8:00 to 8:15 AM departure on Tuesday, April 16, 2019 and Tuesday, April 18, 2023.</w:t>
       </w:r>
       <w:r>
         <w:rPr>
@@ -1882,7 +1873,10 @@
         <w:footnoteReference w:id="24"/>
       </w:r>
       <w:r>
-        <w:t xml:space="preserve">. In both cases, we assumed that walking was the mode of travel from origin to transit stop and from transit stop to destination. We aggregated all the resulting travel time matrices at the DA level, which comprise the fundamental spatial unit of analysis in data package.</w:t>
+        <w:t xml:space="preserve"> </w:t>
+      </w:r>
+      <w:r>
+        <w:t xml:space="preserve">In both cases, we assumed that walking was the mode of travel from origin to transit stop and from transit stop to destination. We aggregated all the resulting travel time matrices at the DA level, which comprise the fundamental spatial unit of analysis in the data package.</w:t>
       </w:r>
     </w:p>
     <w:bookmarkEnd w:id="25"/>
@@ -1962,7 +1956,7 @@
         <w:t xml:space="preserve"> </w:t>
       </w:r>
       <w:r>
-        <w:t xml:space="preserve">objects represent census data for each DA, including dwelling counts, population by age bracket, single-parent-headed households, low-income prevalence, official language knowledge, housing- quality, ownership and affordability variables, visible minority, newcomer- and immigration- related variables, educational attainment, and commuting mode shares. Furthermore, 10 and 10</w:t>
+        <w:t xml:space="preserve">objects represent census data for each DA, including dwelling counts, population by age bracket, single-parent-headed households, low-income prevalence, official language knowledge, housing quality, ownership and affordability variables, visible minorities, newcomer- and immigration-related variables, educational attainment, and commuting mode shares. Furthermore, 10 and 10</w:t>
       </w:r>
       <w:r>
         <w:t xml:space="preserve"> </w:t>
@@ -2021,7 +2015,7 @@
         <w:t xml:space="preserve"> </w:t>
       </w:r>
       <w:r>
-        <w:t xml:space="preserve">summarizes the travel time estimates. The travel time objects contain, in total, 97,784,850 origin-destination pairs (observations) from population to employment locations for all the DA’s in the sample and 18,519,897 pairs from population to groceries stores. Considering all areas combined, the mean travel time to jobs was 78 and 76 to groceries stores.</w:t>
+        <w:t xml:space="preserve">summarizes the travel time estimates. The travel time objects contain, in total, 97,784,850 origin-destination pairs (observations) from population to employment locations for all the DAs in the sample and 18,519,897 pairs from population to grocery stores. Considering all areas combined, the mean travel time to jobs was 78 and 76 to grocery stores.</w:t>
       </w:r>
     </w:p>
     <w:tbl xmlns:w="http://schemas.openxmlformats.org/wordprocessingml/2006/main" xmlns:wp="http://schemas.openxmlformats.org/drawingml/2006/wordprocessingDrawing" xmlns:r="http://schemas.openxmlformats.org/officeDocument/2006/relationships" xmlns:w14="http://schemas.microsoft.com/office/word/2010/wordml">
@@ -7358,7 +7352,7 @@
         <w:pStyle w:val="FirstParagraph"/>
       </w:pPr>
       <w:r>
-        <w:t xml:space="preserve">This section presents an usage example of the package through visual representation of its data. In Figure</w:t>
+        <w:t xml:space="preserve">This section presents a usage example of the package through a visual representation of its data. In Figure</w:t>
       </w:r>
       <w:r>
         <w:t xml:space="preserve"> </w:t>
@@ -7377,7 +7371,7 @@
         <w:t xml:space="preserve">)</w:t>
       </w:r>
       <w:r>
-        <w:t xml:space="preserve">, we show the spatial distribution of the travel time matrices for the metropolitan region of Montréal. In it, we see the median travel time from each DA to employment (left) and to groceries stores (right). The plot shows that moving away from the city core increases the necessary travel time by public transit to reach employment locations and groceries stores.</w:t>
+        <w:t xml:space="preserve">, we show the spatial distribution of the travel time matrices for the metropolitan region of Montréal. In it, we see the median travel time from each DA to employment (left) and to grocery stores (right). The plot shows that moving away from the city core increases the necessary travel time by public transit to reach employment locations and grocery stores.</w:t>
       </w:r>
     </w:p>
     <w:p>
@@ -7389,7 +7383,7 @@
           <wp:inline>
             <wp:extent cx="3810000" cy="2540000"/>
             <wp:effectExtent b="0" l="0" r="0" t="0"/>
-            <wp:docPr descr="Estimated median travel time (minutes) per Dissemination Area to jobs (left) and groceries stores (right). Public transit travel times are calculated using {r5r} (Pereira et al., 2021), and DA and planning boundaries of the Montréal metropolitan area use Statistics Canada data (Statistics Canada, 2016)." title="" id="29" name="Picture"/>
+            <wp:docPr descr="Estimated median travel time (minutes) per Dissemination Area to jobs (left) and grocery stores (right). Public transit travel times are calculated using {r5r} (Pereira et al., 2021), and DA and planning boundaries of the Montréal metropolitan area use Statistics Canada data (Statistics Canada, 2016)." title="" id="29" name="Picture"/>
             <a:graphic>
               <a:graphicData uri="http://schemas.openxmlformats.org/drawingml/2006/picture">
                 <pic:pic>
@@ -7435,7 +7429,7 @@
         <w:pStyle w:val="BodyText"/>
       </w:pPr>
       <w:r>
-        <w:t xml:space="preserve">A more thorough example of the package’s use can be found on the School of Cities’ recent report on Canada’s Urban Infrastructure Deficit. In its 11th Chapter, we use the travel time matrices to estimate accessibility metrics to jobs and groceries stores before and after the pandemic</w:t>
+        <w:t xml:space="preserve">A more thorough example of the package’s use can be found in the School of Cities’ recent report on Canada’s Urban Infrastructure Deficit. In its 11th Chapter, we use the travel time matrices to estimate accessibility metrics to jobs and grocery stores before and after the pandemic</w:t>
       </w:r>
       <w:r>
         <w:t xml:space="preserve"> </w:t>
@@ -7444,7 +7438,7 @@
         <w:t xml:space="preserve">(Parga et al. 2024)</w:t>
       </w:r>
       <w:r>
-        <w:t xml:space="preserve">. We then compare how changes affected groups differently according to their spatial distribution and income level, thus making explicit the connection of the package’s information and matters of equity in transportation. The report is freely available for download at the State of Cities Summit</w:t>
+        <w:t xml:space="preserve">. We then compare how changes affected groups differently according to their spatial distribution and income level, thus making explicit the connection between the package’s information and matters of equity in transportation. The report is freely available for download at the State of Cities Summit</w:t>
       </w:r>
       <w:r>
         <w:t xml:space="preserve"> </w:t>
@@ -7476,7 +7470,7 @@
         <w:pStyle w:val="FirstParagraph"/>
       </w:pPr>
       <w:r>
-        <w:t xml:space="preserve">In this paper, we describe the {canaccessR} data package, created using the {r5r} package and transit schedule, street network, employment, and population data. The package’s main contents refers to the ready-to-use travel time matrices for public transit to reach employment and groceries stores in Canada’s 12 largest urban areas. We expect the contents of the package to be used in transportation accessibility evaluations within and across those regions. Moreover, these datasets can be used in further equity assessments that evaluate the distribution of accessibility across space and between social groups. Furthermore, in the spirit of open data products</w:t>
+        <w:t xml:space="preserve">In this paper, we describe the {canaccessR} data package, created using the {r5r} package and transit schedule, street network, employment, and population data. The package’s main contents refer to the ready-to-use travel time matrices for public transit to reach employment and grocery stores in Canada’s 12 largest urban areas. We expect the contents of the package to be used in transportation accessibility evaluations within and across those regions. Moreover, these datasets can be used in further equity assessments that evaluate the distribution of accessibility across space and between social groups. Furthermore, in the spirit of open data products</w:t>
       </w:r>
       <w:r>
         <w:t xml:space="preserve"> </w:t>
@@ -7504,7 +7498,10 @@
         <w:t xml:space="preserve">(Martens 2016)</w:t>
       </w:r>
       <w:r>
-        <w:t xml:space="preserve">, and the inherent connection between public transit and the</w:t>
+        <w:t xml:space="preserve"> </w:t>
+      </w:r>
+      <w:r>
+        <w:t xml:space="preserve">and the inherent connection between public transit and the</w:t>
       </w:r>
       <w:r>
         <w:t xml:space="preserve"> </w:t>
@@ -7699,7 +7696,7 @@
           <w:rPr>
             <w:rStyle w:val="Hyperlink"/>
           </w:rPr>
-          <w:t xml:space="preserve">respository</w:t>
+          <w:t xml:space="preserve">repository</w:t>
         </w:r>
       </w:hyperlink>
       <w:r>

</xml_diff>

<commit_message>
Fixed some errors for submission to EPB
</commit_message>
<xml_diff>
--- a/paper/Manuscript-Data-Package.docx
+++ b/paper/Manuscript-Data-Package.docx
@@ -43,13 +43,7 @@
         <w:t xml:space="preserve"> </w:t>
       </w:r>
       <w:r>
-        <w:t xml:space="preserve">analyzing</w:t>
-      </w:r>
-      <w:r>
-        <w:t xml:space="preserve"> </w:t>
-      </w:r>
-      <w:r>
-        <w:t xml:space="preserve">transportation</w:t>
+        <w:t xml:space="preserve">transit</w:t>
       </w:r>
       <w:r>
         <w:t xml:space="preserve"> </w:t>
@@ -61,31 +55,7 @@
         <w:t xml:space="preserve"> </w:t>
       </w:r>
       <w:r>
-        <w:t xml:space="preserve">to</w:t>
-      </w:r>
-      <w:r>
-        <w:t xml:space="preserve"> </w:t>
-      </w:r>
-      <w:r>
-        <w:t xml:space="preserve">employment</w:t>
-      </w:r>
-      <w:r>
-        <w:t xml:space="preserve"> </w:t>
-      </w:r>
-      <w:r>
-        <w:t xml:space="preserve">and</w:t>
-      </w:r>
-      <w:r>
-        <w:t xml:space="preserve"> </w:t>
-      </w:r>
-      <w:r>
-        <w:t xml:space="preserve">grocery</w:t>
-      </w:r>
-      <w:r>
-        <w:t xml:space="preserve"> </w:t>
-      </w:r>
-      <w:r>
-        <w:t xml:space="preserve">stores</w:t>
+        <w:t xml:space="preserve">analysis</w:t>
       </w:r>
       <w:r>
         <w:t xml:space="preserve"> </w:t>
@@ -941,13 +911,91 @@
         <w:t xml:space="preserve"> </w:t>
       </w:r>
       <w:r>
-        <w:t xml:space="preserve">these</w:t>
-      </w:r>
-      <w:r>
-        <w:t xml:space="preserve"> </w:t>
-      </w:r>
-      <w:r>
-        <w:t xml:space="preserve">estimations</w:t>
+        <w:t xml:space="preserve">travel</w:t>
+      </w:r>
+      <w:r>
+        <w:t xml:space="preserve"> </w:t>
+      </w:r>
+      <w:r>
+        <w:t xml:space="preserve">time</w:t>
+      </w:r>
+      <w:r>
+        <w:t xml:space="preserve"> </w:t>
+      </w:r>
+      <w:r>
+        <w:t xml:space="preserve">matrices</w:t>
+      </w:r>
+      <w:r>
+        <w:t xml:space="preserve"> </w:t>
+      </w:r>
+      <w:r>
+        <w:t xml:space="preserve">are</w:t>
+      </w:r>
+      <w:r>
+        <w:t xml:space="preserve"> </w:t>
+      </w:r>
+      <w:r>
+        <w:t xml:space="preserve">computed</w:t>
+      </w:r>
+      <w:r>
+        <w:t xml:space="preserve"> </w:t>
+      </w:r>
+      <w:r>
+        <w:t xml:space="preserve">from</w:t>
+      </w:r>
+      <w:r>
+        <w:t xml:space="preserve"> </w:t>
+      </w:r>
+      <w:r>
+        <w:t xml:space="preserve">DA</w:t>
+      </w:r>
+      <w:r>
+        <w:t xml:space="preserve"> </w:t>
+      </w:r>
+      <w:r>
+        <w:t xml:space="preserve">centroid</w:t>
+      </w:r>
+      <w:r>
+        <w:t xml:space="preserve"> </w:t>
+      </w:r>
+      <w:r>
+        <w:t xml:space="preserve">to</w:t>
+      </w:r>
+      <w:r>
+        <w:t xml:space="preserve"> </w:t>
+      </w:r>
+      <w:r>
+        <w:t xml:space="preserve">DA</w:t>
+      </w:r>
+      <w:r>
+        <w:t xml:space="preserve"> </w:t>
+      </w:r>
+      <w:r>
+        <w:t xml:space="preserve">centroid,</w:t>
+      </w:r>
+      <w:r>
+        <w:t xml:space="preserve"> </w:t>
+      </w:r>
+      <w:r>
+        <w:t xml:space="preserve">which</w:t>
+      </w:r>
+      <w:r>
+        <w:t xml:space="preserve"> </w:t>
+      </w:r>
+      <w:r>
+        <w:t xml:space="preserve">means</w:t>
+      </w:r>
+      <w:r>
+        <w:t xml:space="preserve"> </w:t>
+      </w:r>
+      <w:r>
+        <w:t xml:space="preserve">that</w:t>
+      </w:r>
+      <w:r>
+        <w:t xml:space="preserve"> </w:t>
+      </w:r>
+      <w:r>
+        <w:t xml:space="preserve">they</w:t>
       </w:r>
       <w:r>
         <w:t xml:space="preserve"> </w:t>
@@ -965,19 +1013,19 @@
         <w:t xml:space="preserve"> </w:t>
       </w:r>
       <w:r>
-        <w:t xml:space="preserve">used</w:t>
-      </w:r>
-      <w:r>
-        <w:t xml:space="preserve"> </w:t>
-      </w:r>
-      <w:r>
-        <w:t xml:space="preserve">as</w:t>
-      </w:r>
-      <w:r>
-        <w:t xml:space="preserve"> </w:t>
-      </w:r>
-      <w:r>
-        <w:t xml:space="preserve">inputs</w:t>
+        <w:t xml:space="preserve">adapted</w:t>
+      </w:r>
+      <w:r>
+        <w:t xml:space="preserve"> </w:t>
+      </w:r>
+      <w:r>
+        <w:t xml:space="preserve">for</w:t>
+      </w:r>
+      <w:r>
+        <w:t xml:space="preserve"> </w:t>
+      </w:r>
+      <w:r>
+        <w:t xml:space="preserve">use</w:t>
       </w:r>
       <w:r>
         <w:t xml:space="preserve"> </w:t>
@@ -989,31 +1037,61 @@
         <w:t xml:space="preserve"> </w:t>
       </w:r>
       <w:r>
-        <w:t xml:space="preserve">equity</w:t>
-      </w:r>
-      <w:r>
-        <w:t xml:space="preserve"> </w:t>
-      </w:r>
-      <w:r>
-        <w:t xml:space="preserve">and</w:t>
-      </w:r>
-      <w:r>
-        <w:t xml:space="preserve"> </w:t>
-      </w:r>
-      <w:r>
-        <w:t xml:space="preserve">inequalities</w:t>
-      </w:r>
-      <w:r>
-        <w:t xml:space="preserve"> </w:t>
-      </w:r>
-      <w:r>
-        <w:t xml:space="preserve">assessments,</w:t>
-      </w:r>
-      <w:r>
-        <w:t xml:space="preserve"> </w:t>
-      </w:r>
-      <w:r>
-        <w:t xml:space="preserve">through</w:t>
+        <w:t xml:space="preserve">applications</w:t>
+      </w:r>
+      <w:r>
+        <w:t xml:space="preserve"> </w:t>
+      </w:r>
+      <w:r>
+        <w:t xml:space="preserve">with</w:t>
+      </w:r>
+      <w:r>
+        <w:t xml:space="preserve"> </w:t>
+      </w:r>
+      <w:r>
+        <w:t xml:space="preserve">any</w:t>
+      </w:r>
+      <w:r>
+        <w:t xml:space="preserve"> </w:t>
+      </w:r>
+      <w:r>
+        <w:t xml:space="preserve">type</w:t>
+      </w:r>
+      <w:r>
+        <w:t xml:space="preserve"> </w:t>
+      </w:r>
+      <w:r>
+        <w:t xml:space="preserve">of</w:t>
+      </w:r>
+      <w:r>
+        <w:t xml:space="preserve"> </w:t>
+      </w:r>
+      <w:r>
+        <w:t xml:space="preserve">destination</w:t>
+      </w:r>
+      <w:r>
+        <w:t xml:space="preserve"> </w:t>
+      </w:r>
+      <w:r>
+        <w:t xml:space="preserve">that</w:t>
+      </w:r>
+      <w:r>
+        <w:t xml:space="preserve"> </w:t>
+      </w:r>
+      <w:r>
+        <w:t xml:space="preserve">is</w:t>
+      </w:r>
+      <w:r>
+        <w:t xml:space="preserve"> </w:t>
+      </w:r>
+      <w:r>
+        <w:t xml:space="preserve">aggregated</w:t>
+      </w:r>
+      <w:r>
+        <w:t xml:space="preserve"> </w:t>
+      </w:r>
+      <w:r>
+        <w:t xml:space="preserve">at</w:t>
       </w:r>
       <w:r>
         <w:t xml:space="preserve"> </w:t>
@@ -1025,463 +1103,13 @@
         <w:t xml:space="preserve"> </w:t>
       </w:r>
       <w:r>
-        <w:t xml:space="preserve">comparisons</w:t>
-      </w:r>
-      <w:r>
-        <w:t xml:space="preserve"> </w:t>
-      </w:r>
-      <w:r>
-        <w:t xml:space="preserve">of</w:t>
-      </w:r>
-      <w:r>
-        <w:t xml:space="preserve"> </w:t>
-      </w:r>
-      <w:r>
-        <w:t xml:space="preserve">within</w:t>
-      </w:r>
-      <w:r>
-        <w:t xml:space="preserve"> </w:t>
-      </w:r>
-      <w:r>
-        <w:t xml:space="preserve">and</w:t>
-      </w:r>
-      <w:r>
-        <w:t xml:space="preserve"> </w:t>
-      </w:r>
-      <w:r>
-        <w:t xml:space="preserve">across</w:t>
-      </w:r>
-      <w:r>
-        <w:t xml:space="preserve"> </w:t>
-      </w:r>
-      <w:r>
-        <w:t xml:space="preserve">accessibility</w:t>
-      </w:r>
-      <w:r>
-        <w:t xml:space="preserve"> </w:t>
-      </w:r>
-      <w:r>
-        <w:t xml:space="preserve">levels</w:t>
-      </w:r>
-      <w:r>
-        <w:t xml:space="preserve"> </w:t>
-      </w:r>
-      <w:r>
-        <w:t xml:space="preserve">found</w:t>
-      </w:r>
-      <w:r>
-        <w:t xml:space="preserve"> </w:t>
-      </w:r>
-      <w:r>
-        <w:t xml:space="preserve">throughout</w:t>
-      </w:r>
-      <w:r>
-        <w:t xml:space="preserve"> </w:t>
-      </w:r>
-      <w:r>
-        <w:t xml:space="preserve">Canada’s</w:t>
-      </w:r>
-      <w:r>
-        <w:t xml:space="preserve"> </w:t>
-      </w:r>
-      <w:r>
-        <w:t xml:space="preserve">largest</w:t>
-      </w:r>
-      <w:r>
-        <w:t xml:space="preserve"> </w:t>
-      </w:r>
-      <w:r>
-        <w:t xml:space="preserve">metropolitan</w:t>
-      </w:r>
-      <w:r>
-        <w:t xml:space="preserve"> </w:t>
-      </w:r>
-      <w:r>
-        <w:t xml:space="preserve">areas.</w:t>
-      </w:r>
-      <w:r>
-        <w:t xml:space="preserve"> </w:t>
-      </w:r>
-      <w:r>
-        <w:t xml:space="preserve">Consequently,</w:t>
-      </w:r>
-      <w:r>
-        <w:t xml:space="preserve"> </w:t>
-      </w:r>
-      <w:r>
-        <w:t xml:space="preserve">we</w:t>
-      </w:r>
-      <w:r>
-        <w:t xml:space="preserve"> </w:t>
-      </w:r>
-      <w:r>
-        <w:t xml:space="preserve">expect</w:t>
-      </w:r>
-      <w:r>
-        <w:t xml:space="preserve"> </w:t>
-      </w:r>
-      <w:r>
-        <w:t xml:space="preserve">to</w:t>
-      </w:r>
-      <w:r>
-        <w:t xml:space="preserve"> </w:t>
-      </w:r>
-      <w:r>
-        <w:t xml:space="preserve">contribute</w:t>
-      </w:r>
-      <w:r>
-        <w:t xml:space="preserve"> </w:t>
-      </w:r>
-      <w:r>
-        <w:t xml:space="preserve">to</w:t>
-      </w:r>
-      <w:r>
-        <w:t xml:space="preserve"> </w:t>
-      </w:r>
-      <w:r>
-        <w:t xml:space="preserve">informed</w:t>
-      </w:r>
-      <w:r>
-        <w:t xml:space="preserve"> </w:t>
-      </w:r>
-      <w:r>
-        <w:t xml:space="preserve">and</w:t>
-      </w:r>
-      <w:r>
-        <w:t xml:space="preserve"> </w:t>
-      </w:r>
-      <w:r>
-        <w:t xml:space="preserve">data-driven</w:t>
-      </w:r>
-      <w:r>
-        <w:t xml:space="preserve"> </w:t>
-      </w:r>
-      <w:r>
-        <w:t xml:space="preserve">decision-making</w:t>
-      </w:r>
-      <w:r>
-        <w:t xml:space="preserve"> </w:t>
-      </w:r>
-      <w:r>
-        <w:t xml:space="preserve">in</w:t>
-      </w:r>
-      <w:r>
-        <w:t xml:space="preserve"> </w:t>
-      </w:r>
-      <w:r>
-        <w:t xml:space="preserve">transportation</w:t>
-      </w:r>
-      <w:r>
-        <w:t xml:space="preserve"> </w:t>
-      </w:r>
-      <w:r>
-        <w:t xml:space="preserve">by</w:t>
-      </w:r>
-      <w:r>
-        <w:t xml:space="preserve"> </w:t>
-      </w:r>
-      <w:r>
-        <w:t xml:space="preserve">disseminating</w:t>
-      </w:r>
-      <w:r>
-        <w:t xml:space="preserve"> </w:t>
-      </w:r>
-      <w:r>
-        <w:t xml:space="preserve">these</w:t>
-      </w:r>
-      <w:r>
-        <w:t xml:space="preserve"> </w:t>
-      </w:r>
-      <w:r>
-        <w:t xml:space="preserve">data.</w:t>
-      </w:r>
-      <w:r>
-        <w:t xml:space="preserve"> </w:t>
-      </w:r>
-      <w:r>
-        <w:t xml:space="preserve">We</w:t>
-      </w:r>
-      <w:r>
-        <w:t xml:space="preserve"> </w:t>
-      </w:r>
-      <w:r>
-        <w:t xml:space="preserve">hope</w:t>
-      </w:r>
-      <w:r>
-        <w:t xml:space="preserve"> </w:t>
-      </w:r>
-      <w:r>
-        <w:t xml:space="preserve">that</w:t>
-      </w:r>
-      <w:r>
-        <w:t xml:space="preserve"> </w:t>
-      </w:r>
-      <w:r>
-        <w:t xml:space="preserve">these</w:t>
-      </w:r>
-      <w:r>
-        <w:t xml:space="preserve"> </w:t>
-      </w:r>
-      <w:r>
-        <w:t xml:space="preserve">datasets</w:t>
-      </w:r>
-      <w:r>
-        <w:t xml:space="preserve"> </w:t>
-      </w:r>
-      <w:r>
-        <w:t xml:space="preserve">can</w:t>
-      </w:r>
-      <w:r>
-        <w:t xml:space="preserve"> </w:t>
-      </w:r>
-      <w:r>
-        <w:t xml:space="preserve">substantiate</w:t>
-      </w:r>
-      <w:r>
-        <w:t xml:space="preserve"> </w:t>
-      </w:r>
-      <w:r>
-        <w:t xml:space="preserve">future</w:t>
-      </w:r>
-      <w:r>
-        <w:t xml:space="preserve"> </w:t>
-      </w:r>
-      <w:r>
-        <w:t xml:space="preserve">improvements</w:t>
-      </w:r>
-      <w:r>
-        <w:t xml:space="preserve"> </w:t>
-      </w:r>
-      <w:r>
-        <w:t xml:space="preserve">in</w:t>
-      </w:r>
-      <w:r>
-        <w:t xml:space="preserve"> </w:t>
-      </w:r>
-      <w:r>
-        <w:t xml:space="preserve">policy-making</w:t>
-      </w:r>
-      <w:r>
-        <w:t xml:space="preserve"> </w:t>
-      </w:r>
-      <w:r>
-        <w:t xml:space="preserve">that</w:t>
-      </w:r>
-      <w:r>
-        <w:t xml:space="preserve"> </w:t>
-      </w:r>
-      <w:r>
-        <w:t xml:space="preserve">may</w:t>
-      </w:r>
-      <w:r>
-        <w:t xml:space="preserve"> </w:t>
-      </w:r>
-      <w:r>
-        <w:t xml:space="preserve">lead</w:t>
-      </w:r>
-      <w:r>
-        <w:t xml:space="preserve"> </w:t>
-      </w:r>
-      <w:r>
-        <w:t xml:space="preserve">to</w:t>
-      </w:r>
-      <w:r>
-        <w:t xml:space="preserve"> </w:t>
-      </w:r>
-      <w:r>
-        <w:t xml:space="preserve">greater</w:t>
-      </w:r>
-      <w:r>
-        <w:t xml:space="preserve"> </w:t>
-      </w:r>
-      <w:r>
-        <w:t xml:space="preserve">justice</w:t>
-      </w:r>
-      <w:r>
-        <w:t xml:space="preserve"> </w:t>
-      </w:r>
-      <w:r>
-        <w:t xml:space="preserve">in</w:t>
-      </w:r>
-      <w:r>
-        <w:t xml:space="preserve"> </w:t>
-      </w:r>
-      <w:r>
-        <w:t xml:space="preserve">the</w:t>
-      </w:r>
-      <w:r>
-        <w:t xml:space="preserve"> </w:t>
-      </w:r>
-      <w:r>
-        <w:t xml:space="preserve">country’s</w:t>
-      </w:r>
-      <w:r>
-        <w:t xml:space="preserve"> </w:t>
-      </w:r>
-      <w:r>
-        <w:t xml:space="preserve">urban</w:t>
-      </w:r>
-      <w:r>
-        <w:t xml:space="preserve"> </w:t>
-      </w:r>
-      <w:r>
-        <w:t xml:space="preserve">transportation</w:t>
-      </w:r>
-      <w:r>
-        <w:t xml:space="preserve"> </w:t>
-      </w:r>
-      <w:r>
-        <w:t xml:space="preserve">systems.</w:t>
-      </w:r>
-      <w:r>
-        <w:t xml:space="preserve"> </w:t>
-      </w:r>
-      <w:r>
-        <w:t xml:space="preserve">The</w:t>
-      </w:r>
-      <w:r>
-        <w:t xml:space="preserve"> </w:t>
-      </w:r>
-      <w:r>
-        <w:t xml:space="preserve">package</w:t>
-      </w:r>
-      <w:r>
-        <w:t xml:space="preserve"> </w:t>
-      </w:r>
-      <w:r>
-        <w:t xml:space="preserve">is</w:t>
-      </w:r>
-      <w:r>
-        <w:t xml:space="preserve"> </w:t>
-      </w:r>
-      <w:r>
-        <w:t xml:space="preserve">still</w:t>
-      </w:r>
-      <w:r>
-        <w:t xml:space="preserve"> </w:t>
-      </w:r>
-      <w:r>
-        <w:t xml:space="preserve">in</w:t>
-      </w:r>
-      <w:r>
-        <w:t xml:space="preserve"> </w:t>
-      </w:r>
-      <w:r>
-        <w:t xml:space="preserve">its</w:t>
-      </w:r>
-      <w:r>
-        <w:t xml:space="preserve"> </w:t>
-      </w:r>
-      <w:r>
-        <w:t xml:space="preserve">initial</w:t>
-      </w:r>
-      <w:r>
-        <w:t xml:space="preserve"> </w:t>
-      </w:r>
-      <w:r>
-        <w:t xml:space="preserve">phase</w:t>
-      </w:r>
-      <w:r>
-        <w:t xml:space="preserve"> </w:t>
-      </w:r>
-      <w:r>
-        <w:t xml:space="preserve">and</w:t>
-      </w:r>
-      <w:r>
-        <w:t xml:space="preserve"> </w:t>
-      </w:r>
-      <w:r>
-        <w:t xml:space="preserve">may</w:t>
-      </w:r>
-      <w:r>
-        <w:t xml:space="preserve"> </w:t>
-      </w:r>
-      <w:r>
-        <w:t xml:space="preserve">undergo</w:t>
-      </w:r>
-      <w:r>
-        <w:t xml:space="preserve"> </w:t>
-      </w:r>
-      <w:r>
-        <w:t xml:space="preserve">expansions</w:t>
-      </w:r>
-      <w:r>
-        <w:t xml:space="preserve"> </w:t>
-      </w:r>
-      <w:r>
-        <w:t xml:space="preserve">in</w:t>
-      </w:r>
-      <w:r>
-        <w:t xml:space="preserve"> </w:t>
-      </w:r>
-      <w:r>
-        <w:t xml:space="preserve">the</w:t>
-      </w:r>
-      <w:r>
-        <w:t xml:space="preserve"> </w:t>
-      </w:r>
-      <w:r>
-        <w:t xml:space="preserve">future</w:t>
-      </w:r>
-      <w:r>
-        <w:t xml:space="preserve"> </w:t>
-      </w:r>
-      <w:r>
-        <w:t xml:space="preserve">by</w:t>
-      </w:r>
-      <w:r>
-        <w:t xml:space="preserve"> </w:t>
-      </w:r>
-      <w:r>
-        <w:t xml:space="preserve">adding</w:t>
-      </w:r>
-      <w:r>
-        <w:t xml:space="preserve"> </w:t>
-      </w:r>
-      <w:r>
-        <w:t xml:space="preserve">TTMs</w:t>
-      </w:r>
-      <w:r>
-        <w:t xml:space="preserve"> </w:t>
-      </w:r>
-      <w:r>
-        <w:t xml:space="preserve">for</w:t>
-      </w:r>
-      <w:r>
-        <w:t xml:space="preserve"> </w:t>
-      </w:r>
-      <w:r>
-        <w:t xml:space="preserve">other</w:t>
-      </w:r>
-      <w:r>
-        <w:t xml:space="preserve"> </w:t>
-      </w:r>
-      <w:r>
-        <w:t xml:space="preserve">destinations</w:t>
-      </w:r>
-      <w:r>
-        <w:t xml:space="preserve"> </w:t>
-      </w:r>
-      <w:r>
-        <w:t xml:space="preserve">(e.g.,</w:t>
-      </w:r>
-      <w:r>
-        <w:t xml:space="preserve"> </w:t>
-      </w:r>
-      <w:r>
-        <w:t xml:space="preserve">schools,</w:t>
-      </w:r>
-      <w:r>
-        <w:t xml:space="preserve"> </w:t>
-      </w:r>
-      <w:r>
-        <w:t xml:space="preserve">healthcare</w:t>
-      </w:r>
-      <w:r>
-        <w:t xml:space="preserve"> </w:t>
-      </w:r>
-      <w:r>
-        <w:t xml:space="preserve">facilities).</w:t>
+        <w:t xml:space="preserve">DA</w:t>
+      </w:r>
+      <w:r>
+        <w:t xml:space="preserve"> </w:t>
+      </w:r>
+      <w:r>
+        <w:t xml:space="preserve">level.</w:t>
       </w:r>
       <w:r>
         <w:t xml:space="preserve"> </w:t>
@@ -1618,7 +1246,25 @@
         <w:pStyle w:val="FirstParagraph"/>
       </w:pPr>
       <w:r>
-        <w:t xml:space="preserve">The objective of this paper is to describe the {canaccessR} open data package. Its main contents are a set of public transit travel time matrices (TTM) estimates to employment and grocery stores from the 12 largest Canadian metropolitan areas in 2019 and 2023, representing approximately 55% of the Canadian population. The results are provided at the Dissemination Areas (DA)</w:t>
+        <w:t xml:space="preserve">The objective of this paper is to describe the {canaccessR} open data package. Open data products are a core element of reproducible research in the spatial sciences</w:t>
+      </w:r>
+      <w:r>
+        <w:t xml:space="preserve"> </w:t>
+      </w:r>
+      <w:r>
+        <w:t xml:space="preserve">(Páez 2021)</w:t>
+      </w:r>
+      <w:r>
+        <w:t xml:space="preserve">, and facilitate access while adding value to data</w:t>
+      </w:r>
+      <w:r>
+        <w:t xml:space="preserve"> </w:t>
+      </w:r>
+      <w:r>
+        <w:t xml:space="preserve">(Arribas-Bel et al. 2021b)</w:t>
+      </w:r>
+      <w:r>
+        <w:t xml:space="preserve">. The main contents of {canaccessR} are a set of public transit travel time matrices (TTM) estimates to Dissemination Areas (DA)</w:t>
       </w:r>
       <w:r>
         <w:t xml:space="preserve"> </w:t>
@@ -1633,7 +1279,7 @@
         <w:t xml:space="preserve"> </w:t>
       </w:r>
       <w:r>
-        <w:t xml:space="preserve">level, yielding origin-destination pairs containing associated travel time by public transit, population, total employment, mode share, and other relevant census variables and spatial shape boundaries for each metropolitan area. This data package was created by leveraging expertise in data science, R programming, and transportation analysis. It includes .Rmd notebooks written for computing travel time matrices for large sets of origin-destination pairs using the {r5r} R package</w:t>
+        <w:t xml:space="preserve">as a set of standard Census zones, as well as to grocery stores as points. In addition, employment data at the level of DAs are also furnished. These matrices are provided for the 12 largest Canadian metropolitan areas in 2019 and 2023, representing approximately 55% of the Canadian population. The matrices include travel time for origin-destination pairs containing associated travel time by public transit, population, total employment, mode share, and other relevant census variables and spatial shape boundaries for each metropolitan area. This data package was created by leveraging expertise in data science, R programming, and transportation analysis. It includes .Rmd notebooks written for computing travel time matrices for large sets of destination pairs using the {r5r} R package</w:t>
       </w:r>
       <w:r>
         <w:t xml:space="preserve"> </w:t>
@@ -1642,7 +1288,7 @@
         <w:t xml:space="preserve">(Pereira, Saraiva, et al. 2021)</w:t>
       </w:r>
       <w:r>
-        <w:t xml:space="preserve">. Overall, {canaccessR} offers 52 complementary objects ready for temporal and spatial analysis. The package is an analysis-read product based on a fusion of data sources, including public transit schedules (GTFS files), road and transit networks, census data, and filtered business location data.</w:t>
+        <w:t xml:space="preserve">. Overall, {canaccessR} offers 52 complementary objects ready for temporal and spatial analysis and, between groceries and DAS, travel times for almost 120 million origin-destination pairs. The package is an analysis-ready product based on a fusion of data sources, including public transit schedules (GTFS files), road and transit networks, census data, and filtered business location data.</w:t>
       </w:r>
     </w:p>
     <w:p>
@@ -1650,7 +1296,7 @@
         <w:pStyle w:val="BodyText"/>
       </w:pPr>
       <w:r>
-        <w:t xml:space="preserve">TTMs are a core piece of information required for estimating spatial interaction. Accessibility -the</w:t>
+        <w:t xml:space="preserve">TTMs are a core piece of information required for many tasks in transit and transportation planning. As an example, TTMs are essential for the analysis of accessibility–the</w:t>
       </w:r>
       <w:r>
         <w:t xml:space="preserve"> </w:t>
@@ -1666,7 +1312,7 @@
         <w:t xml:space="preserve"> </w:t>
       </w:r>
       <w:r>
-        <w:t xml:space="preserve">spatial interaction offered by the transportation system to reach destinations</w:t>
+        <w:t xml:space="preserve">for spatial interaction offered by the transportation system</w:t>
       </w:r>
       <w:r>
         <w:t xml:space="preserve"> </w:t>
@@ -1675,7 +1321,7 @@
         <w:t xml:space="preserve">(Páez, Scott, and Morency 2012)</w:t>
       </w:r>
       <w:r>
-        <w:t xml:space="preserve">- is an example of a measure that requires TTMs. Recent efforts following an open-source and transparent philosophy have been made to disseminate useful data and information on transportation in the Canadian context</w:t>
+        <w:t xml:space="preserve">. Recent efforts following an open-source and transparent philosophy have been made to disseminate useful data and information on transportation in the Canadian context</w:t>
       </w:r>
       <w:r>
         <w:t xml:space="preserve"> </w:t>
@@ -1684,7 +1330,7 @@
         <w:t xml:space="preserve">(Soukhov and Páez 2023)</w:t>
       </w:r>
       <w:r>
-        <w:t xml:space="preserve">. However, despite these initiatives, readily available pre-processed data that facilitate the estimation of accessibility indicators remain scarce. Within this context, we aim to help fill this gap by processing raw data into user-ready formats and making them publicly available to advance knowledge in the field. Our main contribution is to provide analysis-ready transportation accessibility data for Canada’s largest cities, thus making urban analytics in the country more accessible and contributing to future research and data-driven decision-making.</w:t>
+        <w:t xml:space="preserve">. However, despite these initiatives, readily available pre-processed data that facilitate the estimation of accessibility indicators remain scarce. Within this context, we aim to help fill this gap by processing raw data into analysis-ready formats and making them publicly available to advance knowledge in the field. Our main contribution is to provide easily accessible transportation accessibility data for Canada’s largest cities, thus making urban analytics in the country simpler and more affordable, thus contributing to future research and data-driven decision-making.</w:t>
       </w:r>
     </w:p>
     <w:p>
@@ -1692,7 +1338,7 @@
         <w:pStyle w:val="BodyText"/>
       </w:pPr>
       <w:r>
-        <w:t xml:space="preserve">The package’s main audiences are Canadian researchers in urban planning and transportation and transportation system agencies. We anticipate three primary uses for the open data product (ODP) described in this paper. First, the datasets allow for static assessment of the level of public transit accessibility across the country’s largest cities before and after the COVID-19 pandemic. In other words, {canaccessR} makes it easier for those interested in comparing cities regarding their level of public transit accessibility to essential destinations (such as employment centers and grocery stores) to do so. Second, the temporal and spatial characters of the datasets made available here allow researchers to evaluate accessibility changes through time and across space within the largest Canadian urban areas. Third, as is now common practice in transportation accessibility research, used as inputs, these estimates can substantiate broader investigations on transportation justice and equity</w:t>
+        <w:t xml:space="preserve">The package’s main audiences are Canadian researchers in urban planning and transportation, as well as transit agencies. We anticipate three primary uses for the open data product (ODP) described in this paper. First, the data sets allow for static assessment of the level of public transit accessibility across the country’s largest cities before and after the COVID-19 pandemic. In other words, {canaccessR} makes it easier for those interested in comparing cities regarding their level of public transit accessibility to essential destinations (such as employment centers and grocery stores) to do so. Second, the temporal and spatial characters of the data sets made available here allow researchers to evaluate accessibility changes through time and across space within the largest Canadian urban areas. Third, as is now common practice in transportation accessibility research, used as inputs, these estimates can substantiate broader investigations on transportation justice and equity</w:t>
       </w:r>
       <w:r>
         <w:t xml:space="preserve"> </w:t>
@@ -1701,7 +1347,7 @@
         <w:t xml:space="preserve">(Higgins et al. 2021; Humberto 2023; Pereira, Braga, et al. 2021)</w:t>
       </w:r>
       <w:r>
-        <w:t xml:space="preserve">. For example, the TTM estimates allow for evaluating the evolution of public transit’s accessibility by income or spatial distribution across all Dissemination Areas (DAs) of each of the 12 cities in the sample</w:t>
+        <w:t xml:space="preserve">. As an example, the TTM estimates allow for the evaluation of the evolution of public transit’s accessibility by income or spatial distribution across all Dissemination Areas (DAs) of each of the 12 cities in the sample</w:t>
       </w:r>
       <w:r>
         <w:t xml:space="preserve"> </w:t>
@@ -1718,7 +1364,7 @@
         <w:pStyle w:val="BodyText"/>
       </w:pPr>
       <w:r>
-        <w:t xml:space="preserve">Besides this introduction, we organize this paper as follows: The next section contains a description of the data sources we used to construct the data package. Then, we recount the data processing necessary to create the package. Next, we go through the main contents of the data package, i.e., the travel time matrices estimated through our analysis. We present some basic descriptive statistics of these datasets and elucidate how one can use them in accessibility analysis. Finally, we conclude by explaining how we expect {canaccessR} to contribute to the urban analytics and science community.</w:t>
+        <w:t xml:space="preserve">After this introduction, the paper is organizes as follows: the following section contains a description of the data sources we used to construct the data package. Then, we recount the data processing necessary to create the package. Next, we go through the main contents of the data package, i.e., the travel time matrices estimated through our analysis. We present some basic descriptive statistics of these data sets and elucidate potential uses. Finally, we conclude by explaining how we expect {canaccessR} to contribute to the urban analytics and city science community.</w:t>
       </w:r>
     </w:p>
     <w:bookmarkEnd w:id="21"/>
@@ -1864,7 +1510,7 @@
         <w:pStyle w:val="FirstParagraph"/>
       </w:pPr>
       <w:r>
-        <w:t xml:space="preserve">Using the {r5r} R package, we estimated public transit travel times for two destination types, grocery stores and jobs. For each amenity type, we chose a likely travel time and day of the week. We set a 15-minute time window and the maximum trip duration to 120 minutes. The estimated times are the median of the 15 minute time window. For grocery stores, we set the departure date to a weekend afternoon and the departure time to between 12:00 PM to 12:15 PM on April 20, 2019, and April 22, 2023. For employment, we ran the analysis on a typical weekday morning rush-hour commute, more specifically 8:00 to 8:15 AM departure on Tuesday, April 16, 2019 and Tuesday, April 18, 2023.</w:t>
+        <w:t xml:space="preserve">We used the {r5r} R package to estimate public transit travel times for two destination types, grocery stores (points) and DA centroids (zones). For each we chose a likely travel time and day of the week. We set a 15-minute time window and the maximum trip duration to 120 minutes. The estimated times are the median of the 15 minute time window. For grocery stores, we set the departure date to a weekend afternoon and the departure time to between 12:00 PM to 12:15 PM on April 20, 2019, and April 22, 2023. For DAs, we ran the analysis on a typical weekday morning rush-hour commute, more specifically 8:00 to 8:15 AM departure on Tuesday, April 16, 2019 and Tuesday, April 18, 2023.</w:t>
       </w:r>
       <w:r>
         <w:rPr>
@@ -7371,7 +7017,7 @@
         <w:t xml:space="preserve">)</w:t>
       </w:r>
       <w:r>
-        <w:t xml:space="preserve">, we show the spatial distribution of the travel time matrices for the metropolitan region of Montréal. In it, we see the median travel time from each DA to employment (left) and to grocery stores (right). The plot shows that moving away from the city core increases the necessary travel time by public transit to reach employment locations and grocery stores.</w:t>
+        <w:t xml:space="preserve">, we show the spatial distribution of the travel time matrices for the metropolitan region of Montréal. In it, we see the median travel time from each DA to employment (left) and to grocery stores (right). The plot shows that moving away from the city core increases the necessary travel time by public transit to reach both employment locations and grocery stores. This result is expected for employment, given the typical concentration of this type of opportunity in downtown centers, but it also points out at a distribution of grocery stores that also requires increased travel for non-central city residents.</w:t>
       </w:r>
     </w:p>
     <w:p>
@@ -7455,6 +7101,14 @@
         <w:t xml:space="preserve">.</w:t>
       </w:r>
     </w:p>
+    <w:p>
+      <w:pPr>
+        <w:pStyle w:val="BodyText"/>
+      </w:pPr>
+      <w:r>
+        <w:t xml:space="preserve">Since a set of travel time matrices (those labeled as employment) were computed from DA centroid to DA centroid, users of the package can easily incorporate any other type of opportunity aggregated at the DA level to expand the range of possible applications of the data package.</w:t>
+      </w:r>
+    </w:p>
     <w:bookmarkEnd w:id="32"/>
     <w:bookmarkStart w:id="33" w:name="concluding-remarks"/>
     <w:p>
@@ -7476,7 +7130,7 @@
         <w:t xml:space="preserve"> </w:t>
       </w:r>
       <w:r>
-        <w:t xml:space="preserve">(Arribas-Bel et al. 2021)</w:t>
+        <w:t xml:space="preserve">(Arribas-Bel et al. 2021a)</w:t>
       </w:r>
       <w:r>
         <w:t xml:space="preserve">, the package can be expanded through collaboration with other researchers by, for example, including travel time matrices to other essential destinations within the DMTI’s dataset (</w:t>
@@ -7544,13 +7198,13 @@
       </w:r>
     </w:p>
     <w:bookmarkEnd w:id="34"/>
-    <w:bookmarkStart w:id="35" w:name="funding"/>
+    <w:bookmarkStart w:id="36" w:name="data-availability-statement"/>
     <w:p>
       <w:pPr>
         <w:pStyle w:val="Heading1"/>
       </w:pPr>
       <w:r>
-        <w:t xml:space="preserve">Funding</w:t>
+        <w:t xml:space="preserve">Data availability statement</w:t>
       </w:r>
     </w:p>
     <w:p>
@@ -7558,127 +7212,59 @@
         <w:pStyle w:val="FirstParagraph"/>
       </w:pPr>
       <w:r>
-        <w:t xml:space="preserve">The author(s) disclosed receipt of the following financial support for the research, authorship, and/or publication of this article: This work was supported by the Social Sciences and Humanities Research Council of Canada (</w:t>
-      </w:r>
-      <w:r>
-        <w:rPr>
-          <w:i/>
-          <w:iCs/>
-        </w:rPr>
-        <w:t xml:space="preserve">More description about the funding source after the review process</w:t>
-      </w:r>
-      <w:r>
-        <w:t xml:space="preserve">).</w:t>
-      </w:r>
-    </w:p>
-    <w:bookmarkEnd w:id="35"/>
-    <w:bookmarkStart w:id="36" w:name="orcid"/>
-    <w:p>
-      <w:pPr>
-        <w:pStyle w:val="Heading1"/>
-      </w:pPr>
-      <w:r>
-        <w:t xml:space="preserve">ORCID</w:t>
+        <w:t xml:space="preserve">For peer-review purposes the package is shared as a source package. Once anonymity can be lifted, the address of the repository will be published.</w:t>
       </w:r>
     </w:p>
     <w:p>
       <w:pPr>
-        <w:pStyle w:val="Compact"/>
-        <w:numPr>
-          <w:ilvl w:val="0"/>
-          <w:numId w:val="1001"/>
-        </w:numPr>
+        <w:pStyle w:val="BodyText"/>
       </w:pPr>
       <w:r>
-        <w:t xml:space="preserve">name: João Pedro Figueira Amorim Parga</w:t>
-      </w:r>
-      <w:r>
-        <w:t xml:space="preserve"> </w:t>
-      </w:r>
-      <w:r>
-        <w:t xml:space="preserve">orcid: 0000-0002-4105-5927</w:t>
+        <w:t xml:space="preserve">The package can be installed locally in R from file</w:t>
+      </w:r>
+      <w:r>
+        <w:t xml:space="preserve"> </w:t>
+      </w:r>
+      <w:r>
+        <w:rPr>
+          <w:rStyle w:val="VerbatimChar"/>
+        </w:rPr>
+        <w:t xml:space="preserve">canaccessR_0.0.1.tar.gz</w:t>
+      </w:r>
+      <w:r>
+        <w:t xml:space="preserve"> </w:t>
+      </w:r>
+      <w:r>
+        <w:t xml:space="preserve">in this way:</w:t>
       </w:r>
     </w:p>
     <w:p>
       <w:pPr>
-        <w:pStyle w:val="Compact"/>
-        <w:numPr>
-          <w:ilvl w:val="0"/>
-          <w:numId w:val="1001"/>
-        </w:numPr>
+        <w:pStyle w:val="SourceCode"/>
       </w:pPr>
       <w:r>
-        <w:t xml:space="preserve">name: Anastasia Soukhov</w:t>
-      </w:r>
-      <w:r>
-        <w:t xml:space="preserve"> </w:t>
-      </w:r>
-      <w:r>
-        <w:t xml:space="preserve">orcid: 0000-0003-4371-4831</w:t>
-      </w:r>
-    </w:p>
-    <w:p>
-      <w:pPr>
-        <w:pStyle w:val="Compact"/>
-        <w:numPr>
-          <w:ilvl w:val="0"/>
-          <w:numId w:val="1001"/>
-        </w:numPr>
-      </w:pPr>
-      <w:r>
-        <w:t xml:space="preserve">name: Robert Nutifafa Arku</w:t>
-      </w:r>
-      <w:r>
-        <w:t xml:space="preserve"> </w:t>
-      </w:r>
-      <w:r>
-        <w:t xml:space="preserve">orcid: 0000-0002-2018-886X</w:t>
-      </w:r>
-    </w:p>
-    <w:p>
-      <w:pPr>
-        <w:pStyle w:val="Compact"/>
-        <w:numPr>
-          <w:ilvl w:val="0"/>
-          <w:numId w:val="1001"/>
-        </w:numPr>
-      </w:pPr>
-      <w:r>
-        <w:t xml:space="preserve">name: Christopher Higgins</w:t>
-      </w:r>
-      <w:r>
-        <w:t xml:space="preserve"> </w:t>
-      </w:r>
-      <w:r>
-        <w:t xml:space="preserve">orcid: 0000-0002-3551-7750</w:t>
-      </w:r>
-    </w:p>
-    <w:p>
-      <w:pPr>
-        <w:pStyle w:val="Compact"/>
-        <w:numPr>
-          <w:ilvl w:val="0"/>
-          <w:numId w:val="1001"/>
-        </w:numPr>
-      </w:pPr>
-      <w:r>
-        <w:t xml:space="preserve">name: Antonio Páez</w:t>
-      </w:r>
-      <w:r>
-        <w:t xml:space="preserve"> </w:t>
-      </w:r>
-      <w:r>
-        <w:t xml:space="preserve">orcid: 0000-0001-6912-9919</w:t>
-      </w:r>
-    </w:p>
-    <w:bookmarkEnd w:id="36"/>
-    <w:bookmarkStart w:id="38" w:name="data-availability-statement"/>
-    <w:p>
-      <w:pPr>
-        <w:pStyle w:val="Heading1"/>
-      </w:pPr>
-      <w:r>
-        <w:t xml:space="preserve">Data availability statement</w:t>
+        <w:rPr>
+          <w:rStyle w:val="VerbatimChar"/>
+        </w:rPr>
+        <w:t xml:space="preserve">install.packages("path_to_file/canaccessR_0.0.1.tar.gz", </w:t>
+      </w:r>
+      <w:r>
+        <w:br/>
+      </w:r>
+      <w:r>
+        <w:rPr>
+          <w:rStyle w:val="VerbatimChar"/>
+        </w:rPr>
+        <w:t xml:space="preserve">  repos = NULL, </w:t>
+      </w:r>
+      <w:r>
+        <w:br/>
+      </w:r>
+      <w:r>
+        <w:rPr>
+          <w:rStyle w:val="VerbatimChar"/>
+        </w:rPr>
+        <w:t xml:space="preserve">  type="source")</w:t>
       </w:r>
     </w:p>
     <w:p>
@@ -7686,25 +7272,24 @@
         <w:pStyle w:val="FirstParagraph"/>
       </w:pPr>
       <w:r>
-        <w:t xml:space="preserve">The {canaccessR} data package can be found and installed on its Github</w:t>
-      </w:r>
-      <w:r>
-        <w:t xml:space="preserve"> </w:t>
-      </w:r>
-      <w:hyperlink r:id="rId37">
+        <w:t xml:space="preserve">The file is available for download using this link:</w:t>
+      </w:r>
+    </w:p>
+    <w:p>
+      <w:pPr>
+        <w:pStyle w:val="BodyText"/>
+      </w:pPr>
+      <w:hyperlink r:id="rId35">
         <w:r>
           <w:rPr>
             <w:rStyle w:val="Hyperlink"/>
           </w:rPr>
-          <w:t xml:space="preserve">repository</w:t>
+          <w:t xml:space="preserve">https://drive.google.com/drive/folders/1CEm-jHyp1VBB27Mq4UWslANhHDKxUOju?usp=drive_link</w:t>
         </w:r>
       </w:hyperlink>
-      <w:r>
-        <w:t xml:space="preserve">.</w:t>
-      </w:r>
     </w:p>
-    <w:bookmarkEnd w:id="38"/>
-    <w:bookmarkStart w:id="64" w:name="references"/>
+    <w:bookmarkEnd w:id="36"/>
+    <w:bookmarkStart w:id="65" w:name="references"/>
     <w:p>
       <w:pPr>
         <w:pStyle w:val="Heading1"/>
@@ -7713,14 +7298,14 @@
         <w:t xml:space="preserve">References</w:t>
       </w:r>
     </w:p>
-    <w:bookmarkStart w:id="63" w:name="refs"/>
-    <w:bookmarkStart w:id="40" w:name="ref-arribas-belOpenDataProductsA2021"/>
+    <w:bookmarkStart w:id="64" w:name="refs"/>
+    <w:bookmarkStart w:id="38" w:name="ref-arribas-belOpenDataProductsA2021"/>
     <w:p>
       <w:pPr>
         <w:pStyle w:val="Bibliography"/>
       </w:pPr>
       <w:r>
-        <w:t xml:space="preserve">Arribas-Bel, Dani, Mark Green, Francisco Rowe, and Alex Singleton. 2021.</w:t>
+        <w:t xml:space="preserve">Arribas-Bel, Dani, Mark Green, Francisco Rowe, and Alex Singleton. 2021a.</w:t>
       </w:r>
       <w:r>
         <w:t xml:space="preserve"> </w:t>
@@ -7756,7 +7341,7 @@
       <w:r>
         <w:t xml:space="preserve"> </w:t>
       </w:r>
-      <w:hyperlink r:id="rId39">
+      <w:hyperlink r:id="rId37">
         <w:r>
           <w:rPr>
             <w:rStyle w:val="Hyperlink"/>
@@ -7768,8 +7353,54 @@
         <w:t xml:space="preserve">.</w:t>
       </w:r>
     </w:p>
-    <w:bookmarkEnd w:id="40"/>
-    <w:bookmarkStart w:id="42" w:name="ref-cogginRightTransportMoving2015"/>
+    <w:bookmarkEnd w:id="38"/>
+    <w:bookmarkStart w:id="39" w:name="ref-arribas-bel2021"/>
+    <w:p>
+      <w:pPr>
+        <w:pStyle w:val="Bibliography"/>
+      </w:pPr>
+      <w:r>
+        <w:t xml:space="preserve">———. 2021b.</w:t>
+      </w:r>
+      <w:r>
+        <w:t xml:space="preserve"> </w:t>
+      </w:r>
+      <w:r>
+        <w:t xml:space="preserve">“Open Data Products-A Framework for Creating Valuable Analysis Ready Data.”</w:t>
+      </w:r>
+      <w:r>
+        <w:t xml:space="preserve"> </w:t>
+      </w:r>
+      <w:r>
+        <w:rPr>
+          <w:i/>
+          <w:iCs/>
+        </w:rPr>
+        <w:t xml:space="preserve">Journal of Geographical Systems</w:t>
+      </w:r>
+      <w:r>
+        <w:t xml:space="preserve"> </w:t>
+      </w:r>
+      <w:r>
+        <w:t xml:space="preserve">23 (4): 497–514.</w:t>
+      </w:r>
+      <w:r>
+        <w:t xml:space="preserve"> </w:t>
+      </w:r>
+      <w:hyperlink r:id="rId37">
+        <w:r>
+          <w:rPr>
+            <w:rStyle w:val="Hyperlink"/>
+          </w:rPr>
+          <w:t xml:space="preserve">https://doi.org/10.1007/s10109-021-00363-5</w:t>
+        </w:r>
+      </w:hyperlink>
+      <w:r>
+        <w:t xml:space="preserve">.</w:t>
+      </w:r>
+    </w:p>
+    <w:bookmarkEnd w:id="39"/>
+    <w:bookmarkStart w:id="41" w:name="ref-cogginRightTransportMoving2015"/>
     <w:p>
       <w:pPr>
         <w:pStyle w:val="Bibliography"/>
@@ -7868,7 +7499,7 @@
       <w:r>
         <w:t xml:space="preserve"> </w:t>
       </w:r>
-      <w:hyperlink r:id="rId41">
+      <w:hyperlink r:id="rId40">
         <w:r>
           <w:rPr>
             <w:rStyle w:val="Hyperlink"/>
@@ -7880,8 +7511,8 @@
         <w:t xml:space="preserve">.</w:t>
       </w:r>
     </w:p>
-    <w:bookmarkEnd w:id="42"/>
-    <w:bookmarkStart w:id="43" w:name="ref-gilardiOsmextractDownloadImport2025"/>
+    <w:bookmarkEnd w:id="41"/>
+    <w:bookmarkStart w:id="42" w:name="ref-gilardiOsmextractDownloadImport2025"/>
     <w:p>
       <w:pPr>
         <w:pStyle w:val="Bibliography"/>
@@ -7931,8 +7562,8 @@
         <w:t xml:space="preserve">. Manual.</w:t>
       </w:r>
     </w:p>
-    <w:bookmarkEnd w:id="43"/>
-    <w:bookmarkStart w:id="44" w:name="X627e776019e9d307cd8744aad28674132a5b865"/>
+    <w:bookmarkEnd w:id="42"/>
+    <w:bookmarkStart w:id="43" w:name="X627e776019e9d307cd8744aad28674132a5b865"/>
     <w:p>
       <w:pPr>
         <w:pStyle w:val="Bibliography"/>
@@ -7968,8 +7599,8 @@
         <w:t xml:space="preserve">.”</w:t>
       </w:r>
     </w:p>
-    <w:bookmarkEnd w:id="44"/>
-    <w:bookmarkStart w:id="45" w:name="Xfe18f970db086c0c891951c556a8dd67ca07cae"/>
+    <w:bookmarkEnd w:id="43"/>
+    <w:bookmarkStart w:id="44" w:name="Xfe18f970db086c0c891951c556a8dd67ca07cae"/>
     <w:p>
       <w:pPr>
         <w:pStyle w:val="Bibliography"/>
@@ -8029,8 +7660,8 @@
         <w:t xml:space="preserve">https://www12.statcan.gc.ca/census-recensement/2021/ref/dict/az/definition-eng.cfm?ID=geo021.</w:t>
       </w:r>
     </w:p>
-    <w:bookmarkEnd w:id="45"/>
-    <w:bookmarkStart w:id="47" w:name="Xe095e7adf1cb75cede330698d1061e80500c78c"/>
+    <w:bookmarkEnd w:id="44"/>
+    <w:bookmarkStart w:id="46" w:name="Xe095e7adf1cb75cede330698d1061e80500c78c"/>
     <w:p>
       <w:pPr>
         <w:pStyle w:val="Bibliography"/>
@@ -8093,7 +7724,7 @@
       <w:r>
         <w:t xml:space="preserve"> </w:t>
       </w:r>
-      <w:hyperlink r:id="rId46">
+      <w:hyperlink r:id="rId45">
         <w:r>
           <w:rPr>
             <w:rStyle w:val="Hyperlink"/>
@@ -8105,8 +7736,8 @@
         <w:t xml:space="preserve">.</w:t>
       </w:r>
     </w:p>
-    <w:bookmarkEnd w:id="47"/>
-    <w:bookmarkStart w:id="49" w:name="ref-humbertoHowTranslateJustice2023"/>
+    <w:bookmarkEnd w:id="46"/>
+    <w:bookmarkStart w:id="48" w:name="ref-humbertoHowTranslateJustice2023"/>
     <w:p>
       <w:pPr>
         <w:pStyle w:val="Bibliography"/>
@@ -8163,7 +7794,7 @@
       <w:r>
         <w:t xml:space="preserve"> </w:t>
       </w:r>
-      <w:hyperlink r:id="rId48">
+      <w:hyperlink r:id="rId47">
         <w:r>
           <w:rPr>
             <w:rStyle w:val="Hyperlink"/>
@@ -8175,8 +7806,8 @@
         <w:t xml:space="preserve">.</w:t>
       </w:r>
     </w:p>
-    <w:bookmarkEnd w:id="49"/>
-    <w:bookmarkStart w:id="50" w:name="X95a667cf80c1dd96b0e77a5405611cfc0aa43f4"/>
+    <w:bookmarkEnd w:id="48"/>
+    <w:bookmarkStart w:id="49" w:name="X95a667cf80c1dd96b0e77a5405611cfc0aa43f4"/>
     <w:p>
       <w:pPr>
         <w:pStyle w:val="Bibliography"/>
@@ -8227,8 +7858,8 @@
         <w:t xml:space="preserve">Vector. http://geo1.scholarsportal.info.</w:t>
       </w:r>
     </w:p>
-    <w:bookmarkEnd w:id="50"/>
-    <w:bookmarkStart w:id="52" w:name="ref-martensTransportJusticeDesigning2016"/>
+    <w:bookmarkEnd w:id="49"/>
+    <w:bookmarkStart w:id="51" w:name="ref-martensTransportJusticeDesigning2016"/>
     <w:p>
       <w:pPr>
         <w:pStyle w:val="Bibliography"/>
@@ -8301,7 +7932,7 @@
       <w:r>
         <w:t xml:space="preserve"> </w:t>
       </w:r>
-      <w:hyperlink r:id="rId51">
+      <w:hyperlink r:id="rId50">
         <w:r>
           <w:rPr>
             <w:rStyle w:val="Hyperlink"/>
@@ -8313,8 +7944,54 @@
         <w:t xml:space="preserve">.</w:t>
       </w:r>
     </w:p>
-    <w:bookmarkEnd w:id="52"/>
-    <w:bookmarkStart w:id="54" w:name="X6a15720c1381626f1bb9173eb14d336b1c84d1a"/>
+    <w:bookmarkEnd w:id="51"/>
+    <w:bookmarkStart w:id="53" w:name="ref-paez_open_2021"/>
+    <w:p>
+      <w:pPr>
+        <w:pStyle w:val="Bibliography"/>
+      </w:pPr>
+      <w:r>
+        <w:t xml:space="preserve">Páez, Antonio. 2021.</w:t>
+      </w:r>
+      <w:r>
+        <w:t xml:space="preserve"> </w:t>
+      </w:r>
+      <w:r>
+        <w:t xml:space="preserve">“Open Spatial Sciences: An Introduction.”</w:t>
+      </w:r>
+      <w:r>
+        <w:t xml:space="preserve"> </w:t>
+      </w:r>
+      <w:r>
+        <w:rPr>
+          <w:i/>
+          <w:iCs/>
+        </w:rPr>
+        <w:t xml:space="preserve">Journal of Geographical Systems</w:t>
+      </w:r>
+      <w:r>
+        <w:t xml:space="preserve"> </w:t>
+      </w:r>
+      <w:r>
+        <w:t xml:space="preserve">23 (4): 467–76.</w:t>
+      </w:r>
+      <w:r>
+        <w:t xml:space="preserve"> </w:t>
+      </w:r>
+      <w:hyperlink r:id="rId52">
+        <w:r>
+          <w:rPr>
+            <w:rStyle w:val="Hyperlink"/>
+          </w:rPr>
+          <w:t xml:space="preserve">https://doi.org/10.1007/s10109-021-00364-4</w:t>
+        </w:r>
+      </w:hyperlink>
+      <w:r>
+        <w:t xml:space="preserve">.</w:t>
+      </w:r>
+    </w:p>
+    <w:bookmarkEnd w:id="53"/>
+    <w:bookmarkStart w:id="55" w:name="X6a15720c1381626f1bb9173eb14d336b1c84d1a"/>
     <w:p>
       <w:pPr>
         <w:pStyle w:val="Bibliography"/>
@@ -8347,7 +8024,7 @@
       <w:r>
         <w:t xml:space="preserve"> </w:t>
       </w:r>
-      <w:hyperlink r:id="rId53">
+      <w:hyperlink r:id="rId54">
         <w:r>
           <w:rPr>
             <w:rStyle w:val="Hyperlink"/>
@@ -8359,8 +8036,8 @@
         <w:t xml:space="preserve">.</w:t>
       </w:r>
     </w:p>
-    <w:bookmarkEnd w:id="54"/>
-    <w:bookmarkStart w:id="55" w:name="ref-pargaDemocraticAccessOur2024"/>
+    <w:bookmarkEnd w:id="55"/>
+    <w:bookmarkStart w:id="56" w:name="ref-pargaDemocraticAccessOur2024"/>
     <w:p>
       <w:pPr>
         <w:pStyle w:val="Bibliography"/>
@@ -8426,8 +8103,8 @@
         <w:t xml:space="preserve">Toronto, ON: University of Toronto School of Cities.</w:t>
       </w:r>
     </w:p>
-    <w:bookmarkEnd w:id="55"/>
-    <w:bookmarkStart w:id="57" w:name="ref-pereiraGeographicAccessCOVID192021"/>
+    <w:bookmarkEnd w:id="56"/>
+    <w:bookmarkStart w:id="58" w:name="ref-pereiraGeographicAccessCOVID192021"/>
     <w:p>
       <w:pPr>
         <w:pStyle w:val="Bibliography"/>
@@ -8484,7 +8161,7 @@
       <w:r>
         <w:t xml:space="preserve"> </w:t>
       </w:r>
-      <w:hyperlink r:id="rId56">
+      <w:hyperlink r:id="rId57">
         <w:r>
           <w:rPr>
             <w:rStyle w:val="Hyperlink"/>
@@ -8496,8 +8173,8 @@
         <w:t xml:space="preserve">.</w:t>
       </w:r>
     </w:p>
-    <w:bookmarkEnd w:id="57"/>
-    <w:bookmarkStart w:id="59" w:name="ref-pereiraR5rRapidRealistic2021"/>
+    <w:bookmarkEnd w:id="58"/>
+    <w:bookmarkStart w:id="60" w:name="ref-pereiraR5rRapidRealistic2021"/>
     <w:p>
       <w:pPr>
         <w:pStyle w:val="Bibliography"/>
@@ -8578,7 +8255,7 @@
       <w:r>
         <w:t xml:space="preserve"> </w:t>
       </w:r>
-      <w:hyperlink r:id="rId58">
+      <w:hyperlink r:id="rId59">
         <w:r>
           <w:rPr>
             <w:rStyle w:val="Hyperlink"/>
@@ -8590,8 +8267,8 @@
         <w:t xml:space="preserve">.</w:t>
       </w:r>
     </w:p>
-    <w:bookmarkEnd w:id="59"/>
-    <w:bookmarkStart w:id="61" w:name="ref-soukhovTTS2016RDataSet2023"/>
+    <w:bookmarkEnd w:id="60"/>
+    <w:bookmarkStart w:id="62" w:name="ref-soukhovTTS2016RDataSet2023"/>
     <w:p>
       <w:pPr>
         <w:pStyle w:val="Bibliography"/>
@@ -8684,7 +8361,7 @@
       <w:r>
         <w:t xml:space="preserve"> </w:t>
       </w:r>
-      <w:hyperlink r:id="rId60">
+      <w:hyperlink r:id="rId61">
         <w:r>
           <w:rPr>
             <w:rStyle w:val="Hyperlink"/>
@@ -8696,8 +8373,8 @@
         <w:t xml:space="preserve">.</w:t>
       </w:r>
     </w:p>
-    <w:bookmarkEnd w:id="61"/>
-    <w:bookmarkStart w:id="62" w:name="X633582d3fabdbd5f39e81dee0a50906a2b9fb38"/>
+    <w:bookmarkEnd w:id="62"/>
+    <w:bookmarkStart w:id="63" w:name="X633582d3fabdbd5f39e81dee0a50906a2b9fb38"/>
     <w:p>
       <w:pPr>
         <w:pStyle w:val="Bibliography"/>
@@ -8775,9 +8452,9 @@
         <w:t xml:space="preserve">. Manual.</w:t>
       </w:r>
     </w:p>
-    <w:bookmarkEnd w:id="62"/>
     <w:bookmarkEnd w:id="63"/>
     <w:bookmarkEnd w:id="64"/>
+    <w:bookmarkEnd w:id="65"/>
     <w:sectPr/>
   </w:body>
 </w:document>
@@ -8950,114 +8627,8 @@
       </w:pPr>
     </w:lvl>
   </w:abstractNum>
-  <w:abstractNum w:abstractNumId="991">
-    <w:nsid w:val="0000A991"/>
-    <w:multiLevelType w:val="multilevel"/>
-    <w:lvl w:ilvl="0">
-      <w:numFmt w:val="bullet"/>
-      <w:lvlText w:val=""/>
-      <w:lvlJc w:val="left"/>
-      <w:pPr>
-        <w:ind w:left="720" w:hanging="360"/>
-      </w:pPr>
-      <w:rPr>
-        <w:rFonts w:ascii="Symbol" w:hAnsi="Symbol" w:cs="Symbol" w:hint="default"/>
-      </w:rPr>
-    </w:lvl>
-    <w:lvl w:ilvl="1">
-      <w:numFmt w:val="bullet"/>
-      <w:lvlText w:val="o"/>
-      <w:lvlJc w:val="left"/>
-      <w:pPr>
-        <w:ind w:left="1440" w:hanging="360"/>
-      </w:pPr>
-      <w:rPr>
-        <w:rFonts w:ascii="Courier New" w:hAnsi="Courier New" w:cs="Courier New" w:hint="default"/>
-      </w:rPr>
-    </w:lvl>
-    <w:lvl w:ilvl="2">
-      <w:numFmt w:val="bullet"/>
-      <w:lvlText w:val=""/>
-      <w:lvlJc w:val="left"/>
-      <w:pPr>
-        <w:ind w:left="2160" w:hanging="360"/>
-      </w:pPr>
-      <w:rPr>
-        <w:rFonts w:ascii="Wingdings" w:hAnsi="Wingdings" w:cs="Wingdings" w:hint="default"/>
-      </w:rPr>
-    </w:lvl>
-    <w:lvl w:ilvl="3">
-      <w:numFmt w:val="bullet"/>
-      <w:lvlText w:val=""/>
-      <w:lvlJc w:val="left"/>
-      <w:pPr>
-        <w:ind w:left="2880" w:hanging="360"/>
-      </w:pPr>
-      <w:rPr>
-        <w:rFonts w:ascii="Symbol" w:hAnsi="Symbol" w:cs="Symbol" w:hint="default"/>
-      </w:rPr>
-    </w:lvl>
-    <w:lvl w:ilvl="4">
-      <w:numFmt w:val="bullet"/>
-      <w:lvlText w:val="o"/>
-      <w:lvlJc w:val="left"/>
-      <w:pPr>
-        <w:ind w:left="3600" w:hanging="360"/>
-      </w:pPr>
-      <w:rPr>
-        <w:rFonts w:ascii="Courier New" w:hAnsi="Courier New" w:cs="Courier New" w:hint="default"/>
-      </w:rPr>
-    </w:lvl>
-    <w:lvl w:ilvl="5">
-      <w:numFmt w:val="bullet"/>
-      <w:lvlText w:val=""/>
-      <w:lvlJc w:val="left"/>
-      <w:pPr>
-        <w:ind w:left="4320" w:hanging="360"/>
-      </w:pPr>
-      <w:rPr>
-        <w:rFonts w:ascii="Wingdings" w:hAnsi="Wingdings" w:cs="Wingdings" w:hint="default"/>
-      </w:rPr>
-    </w:lvl>
-    <w:lvl w:ilvl="6">
-      <w:numFmt w:val="bullet"/>
-      <w:lvlText w:val=""/>
-      <w:lvlJc w:val="left"/>
-      <w:pPr>
-        <w:ind w:left="5040" w:hanging="360"/>
-      </w:pPr>
-      <w:rPr>
-        <w:rFonts w:ascii="Symbol" w:hAnsi="Symbol" w:cs="Symbol" w:hint="default"/>
-      </w:rPr>
-    </w:lvl>
-    <w:lvl w:ilvl="7">
-      <w:numFmt w:val="bullet"/>
-      <w:lvlText w:val="o"/>
-      <w:lvlJc w:val="left"/>
-      <w:pPr>
-        <w:ind w:left="5760" w:hanging="360"/>
-      </w:pPr>
-      <w:rPr>
-        <w:rFonts w:ascii="Courier New" w:hAnsi="Courier New" w:cs="Courier New" w:hint="default"/>
-      </w:rPr>
-    </w:lvl>
-    <w:lvl w:ilvl="8">
-      <w:numFmt w:val="bullet"/>
-      <w:lvlText w:val=""/>
-      <w:lvlJc w:val="left"/>
-      <w:pPr>
-        <w:ind w:left="6480" w:hanging="360"/>
-      </w:pPr>
-      <w:rPr>
-        <w:rFonts w:ascii="Wingdings" w:hAnsi="Wingdings" w:cs="Wingdings" w:hint="default"/>
-      </w:rPr>
-    </w:lvl>
-  </w:abstractNum>
   <w:num w:numId="1000">
     <w:abstractNumId w:val="990"/>
-  </w:num>
-  <w:num w:numId="1001">
-    <w:abstractNumId w:val="991"/>
   </w:num>
 </w:numbering>
 </file>

</xml_diff>